<commit_message>
Agrego informe en PDF
</commit_message>
<xml_diff>
--- a/Informe_2.docx
+++ b/Informe_2.docx
@@ -410,7 +410,6 @@
                 <w:sz w:val="28"/>
               </w:rPr>
             </w:pPr>
-            <w:bookmarkStart w:id="0" w:name="_GoBack" w:colFirst="1" w:colLast="1"/>
             <w:r>
               <w:rPr>
                 <w:sz w:val="28"/>
@@ -449,7 +448,6 @@
           </w:p>
         </w:tc>
       </w:tr>
-      <w:bookmarkEnd w:id="0"/>
       <w:tr>
         <w:trPr>
           <w:trHeight w:val="535"/>
@@ -639,7 +637,140 @@
           <w:r>
             <w:fldChar w:fldCharType="separate"/>
           </w:r>
-          <w:hyperlink w:anchor="_Toc6784668" w:history="1">
+          <w:bookmarkStart w:id="0" w:name="_GoBack"/>
+          <w:bookmarkEnd w:id="0"/>
+          <w:r>
+            <w:rPr>
+              <w:rStyle w:val="Hipervnculo"/>
+              <w:noProof/>
+            </w:rPr>
+            <w:fldChar w:fldCharType="begin"/>
+          </w:r>
+          <w:r>
+            <w:rPr>
+              <w:rStyle w:val="Hipervnculo"/>
+              <w:noProof/>
+            </w:rPr>
+            <w:instrText xml:space="preserve"> </w:instrText>
+          </w:r>
+          <w:r>
+            <w:rPr>
+              <w:noProof/>
+            </w:rPr>
+            <w:instrText>HYPERLINK \l "_Toc6785362"</w:instrText>
+          </w:r>
+          <w:r>
+            <w:rPr>
+              <w:rStyle w:val="Hipervnculo"/>
+              <w:noProof/>
+            </w:rPr>
+            <w:instrText xml:space="preserve"> </w:instrText>
+          </w:r>
+          <w:r>
+            <w:rPr>
+              <w:rStyle w:val="Hipervnculo"/>
+              <w:noProof/>
+            </w:rPr>
+          </w:r>
+          <w:r>
+            <w:rPr>
+              <w:rStyle w:val="Hipervnculo"/>
+              <w:noProof/>
+            </w:rPr>
+            <w:fldChar w:fldCharType="separate"/>
+          </w:r>
+          <w:r>
+            <w:rPr>
+              <w:rStyle w:val="Hipervnculo"/>
+              <w:noProof/>
+            </w:rPr>
+            <w:t>1.</w:t>
+          </w:r>
+          <w:r>
+            <w:rPr>
+              <w:rFonts w:eastAsiaTheme="minorEastAsia"/>
+              <w:noProof/>
+              <w:lang w:eastAsia="es-AR"/>
+            </w:rPr>
+            <w:tab/>
+          </w:r>
+          <w:r>
+            <w:rPr>
+              <w:rStyle w:val="Hipervnculo"/>
+              <w:noProof/>
+            </w:rPr>
+            <w:t>Introduccion</w:t>
+          </w:r>
+          <w:r>
+            <w:rPr>
+              <w:noProof/>
+              <w:webHidden/>
+            </w:rPr>
+            <w:tab/>
+          </w:r>
+          <w:r>
+            <w:rPr>
+              <w:noProof/>
+              <w:webHidden/>
+            </w:rPr>
+            <w:fldChar w:fldCharType="begin"/>
+          </w:r>
+          <w:r>
+            <w:rPr>
+              <w:noProof/>
+              <w:webHidden/>
+            </w:rPr>
+            <w:instrText xml:space="preserve"> PAGEREF _Toc6785362 \h </w:instrText>
+          </w:r>
+          <w:r>
+            <w:rPr>
+              <w:noProof/>
+              <w:webHidden/>
+            </w:rPr>
+          </w:r>
+          <w:r>
+            <w:rPr>
+              <w:noProof/>
+              <w:webHidden/>
+            </w:rPr>
+            <w:fldChar w:fldCharType="separate"/>
+          </w:r>
+          <w:r>
+            <w:rPr>
+              <w:noProof/>
+              <w:webHidden/>
+            </w:rPr>
+            <w:t>3</w:t>
+          </w:r>
+          <w:r>
+            <w:rPr>
+              <w:noProof/>
+              <w:webHidden/>
+            </w:rPr>
+            <w:fldChar w:fldCharType="end"/>
+          </w:r>
+          <w:r>
+            <w:rPr>
+              <w:rStyle w:val="Hipervnculo"/>
+              <w:noProof/>
+            </w:rPr>
+            <w:fldChar w:fldCharType="end"/>
+          </w:r>
+        </w:p>
+        <w:p>
+          <w:pPr>
+            <w:pStyle w:val="TDC2"/>
+            <w:tabs>
+              <w:tab w:val="left" w:pos="660"/>
+              <w:tab w:val="right" w:leader="dot" w:pos="8494"/>
+            </w:tabs>
+            <w:rPr>
+              <w:rFonts w:eastAsiaTheme="minorEastAsia"/>
+              <w:noProof/>
+              <w:lang w:eastAsia="es-AR"/>
+            </w:rPr>
+          </w:pPr>
+          <w:hyperlink w:anchor="_Toc6785363" w:history="1">
             <w:r>
               <w:rPr>
                 <w:rStyle w:val="Hipervnculo"/>
@@ -660,7 +791,7 @@
                 <w:rStyle w:val="Hipervnculo"/>
                 <w:noProof/>
               </w:rPr>
-              <w:t>Introduccion</w:t>
+              <w:t>¿Qué es Jampp?</w:t>
             </w:r>
             <w:r>
               <w:rPr>
@@ -681,7 +812,7 @@
                 <w:noProof/>
                 <w:webHidden/>
               </w:rPr>
-              <w:instrText xml:space="preserve"> PAGEREF _Toc6784668 \h </w:instrText>
+              <w:instrText xml:space="preserve"> PAGEREF _Toc6785363 \h </w:instrText>
             </w:r>
             <w:r>
               <w:rPr>
@@ -702,6 +833,88 @@
                 <w:webHidden/>
               </w:rPr>
               <w:t>3</w:t>
+            </w:r>
+            <w:r>
+              <w:rPr>
+                <w:noProof/>
+                <w:webHidden/>
+              </w:rPr>
+              <w:fldChar w:fldCharType="end"/>
+            </w:r>
+          </w:hyperlink>
+        </w:p>
+        <w:p>
+          <w:pPr>
+            <w:pStyle w:val="TDC1"/>
+            <w:rPr>
+              <w:rFonts w:eastAsiaTheme="minorEastAsia"/>
+              <w:noProof/>
+              <w:lang w:eastAsia="es-AR"/>
+            </w:rPr>
+          </w:pPr>
+          <w:hyperlink w:anchor="_Toc6785364" w:history="1">
+            <w:r>
+              <w:rPr>
+                <w:rStyle w:val="Hipervnculo"/>
+                <w:noProof/>
+              </w:rPr>
+              <w:t>2.</w:t>
+            </w:r>
+            <w:r>
+              <w:rPr>
+                <w:rFonts w:eastAsiaTheme="minorEastAsia"/>
+                <w:noProof/>
+                <w:lang w:eastAsia="es-AR"/>
+              </w:rPr>
+              <w:tab/>
+            </w:r>
+            <w:r>
+              <w:rPr>
+                <w:rStyle w:val="Hipervnculo"/>
+                <w:noProof/>
+              </w:rPr>
+              <w:t>Análisis del comportamiento de los usuarios</w:t>
+            </w:r>
+            <w:r>
+              <w:rPr>
+                <w:noProof/>
+                <w:webHidden/>
+              </w:rPr>
+              <w:tab/>
+            </w:r>
+            <w:r>
+              <w:rPr>
+                <w:noProof/>
+                <w:webHidden/>
+              </w:rPr>
+              <w:fldChar w:fldCharType="begin"/>
+            </w:r>
+            <w:r>
+              <w:rPr>
+                <w:noProof/>
+                <w:webHidden/>
+              </w:rPr>
+              <w:instrText xml:space="preserve"> PAGEREF _Toc6785364 \h </w:instrText>
+            </w:r>
+            <w:r>
+              <w:rPr>
+                <w:noProof/>
+                <w:webHidden/>
+              </w:rPr>
+            </w:r>
+            <w:r>
+              <w:rPr>
+                <w:noProof/>
+                <w:webHidden/>
+              </w:rPr>
+              <w:fldChar w:fldCharType="separate"/>
+            </w:r>
+            <w:r>
+              <w:rPr>
+                <w:noProof/>
+                <w:webHidden/>
+              </w:rPr>
+              <w:t>4</w:t>
             </w:r>
             <w:r>
               <w:rPr>
@@ -725,7 +938,7 @@
               <w:lang w:eastAsia="es-AR"/>
             </w:rPr>
           </w:pPr>
-          <w:hyperlink w:anchor="_Toc6784669" w:history="1">
+          <w:hyperlink w:anchor="_Toc6785365" w:history="1">
             <w:r>
               <w:rPr>
                 <w:rStyle w:val="Hipervnculo"/>
@@ -746,7 +959,7 @@
                 <w:rStyle w:val="Hipervnculo"/>
                 <w:noProof/>
               </w:rPr>
-              <w:t>¿Qué es Jampp?</w:t>
+              <w:t>Análisis de horarios</w:t>
             </w:r>
             <w:r>
               <w:rPr>
@@ -767,89 +980,7 @@
                 <w:noProof/>
                 <w:webHidden/>
               </w:rPr>
-              <w:instrText xml:space="preserve"> PAGEREF _Toc6784669 \h </w:instrText>
-            </w:r>
-            <w:r>
-              <w:rPr>
-                <w:noProof/>
-                <w:webHidden/>
-              </w:rPr>
-            </w:r>
-            <w:r>
-              <w:rPr>
-                <w:noProof/>
-                <w:webHidden/>
-              </w:rPr>
-              <w:fldChar w:fldCharType="separate"/>
-            </w:r>
-            <w:r>
-              <w:rPr>
-                <w:noProof/>
-                <w:webHidden/>
-              </w:rPr>
-              <w:t>3</w:t>
-            </w:r>
-            <w:r>
-              <w:rPr>
-                <w:noProof/>
-                <w:webHidden/>
-              </w:rPr>
-              <w:fldChar w:fldCharType="end"/>
-            </w:r>
-          </w:hyperlink>
-        </w:p>
-        <w:p>
-          <w:pPr>
-            <w:pStyle w:val="TDC1"/>
-            <w:rPr>
-              <w:rFonts w:eastAsiaTheme="minorEastAsia"/>
-              <w:noProof/>
-              <w:lang w:eastAsia="es-AR"/>
-            </w:rPr>
-          </w:pPr>
-          <w:hyperlink w:anchor="_Toc6784670" w:history="1">
-            <w:r>
-              <w:rPr>
-                <w:rStyle w:val="Hipervnculo"/>
-                <w:noProof/>
-              </w:rPr>
-              <w:t>2.</w:t>
-            </w:r>
-            <w:r>
-              <w:rPr>
-                <w:rFonts w:eastAsiaTheme="minorEastAsia"/>
-                <w:noProof/>
-                <w:lang w:eastAsia="es-AR"/>
-              </w:rPr>
-              <w:tab/>
-            </w:r>
-            <w:r>
-              <w:rPr>
-                <w:rStyle w:val="Hipervnculo"/>
-                <w:noProof/>
-              </w:rPr>
-              <w:t>Análisis Set de Datos Clicks</w:t>
-            </w:r>
-            <w:r>
-              <w:rPr>
-                <w:noProof/>
-                <w:webHidden/>
-              </w:rPr>
-              <w:tab/>
-            </w:r>
-            <w:r>
-              <w:rPr>
-                <w:noProof/>
-                <w:webHidden/>
-              </w:rPr>
-              <w:fldChar w:fldCharType="begin"/>
-            </w:r>
-            <w:r>
-              <w:rPr>
-                <w:noProof/>
-                <w:webHidden/>
-              </w:rPr>
-              <w:instrText xml:space="preserve"> PAGEREF _Toc6784670 \h </w:instrText>
+              <w:instrText xml:space="preserve"> PAGEREF _Toc6785365 \h </w:instrText>
             </w:r>
             <w:r>
               <w:rPr>
@@ -893,13 +1024,13 @@
               <w:lang w:eastAsia="es-AR"/>
             </w:rPr>
           </w:pPr>
-          <w:hyperlink w:anchor="_Toc6784671" w:history="1">
+          <w:hyperlink w:anchor="_Toc6785366" w:history="1">
             <w:r>
               <w:rPr>
                 <w:rStyle w:val="Hipervnculo"/>
                 <w:noProof/>
               </w:rPr>
-              <w:t>1.</w:t>
+              <w:t>2.</w:t>
             </w:r>
             <w:r>
               <w:rPr>
@@ -914,7 +1045,7 @@
                 <w:rStyle w:val="Hipervnculo"/>
                 <w:noProof/>
               </w:rPr>
-              <w:t>Análisis de horarios</w:t>
+              <w:t>Cantidad de clicks vs cantidad de veces en subasta</w:t>
             </w:r>
             <w:r>
               <w:rPr>
@@ -935,7 +1066,7 @@
                 <w:noProof/>
                 <w:webHidden/>
               </w:rPr>
-              <w:instrText xml:space="preserve"> PAGEREF _Toc6784671 \h </w:instrText>
+              <w:instrText xml:space="preserve"> PAGEREF _Toc6785366 \h </w:instrText>
             </w:r>
             <w:r>
               <w:rPr>
@@ -955,7 +1086,7 @@
                 <w:noProof/>
                 <w:webHidden/>
               </w:rPr>
-              <w:t>4</w:t>
+              <w:t>7</w:t>
             </w:r>
             <w:r>
               <w:rPr>
@@ -979,13 +1110,13 @@
               <w:lang w:eastAsia="es-AR"/>
             </w:rPr>
           </w:pPr>
-          <w:hyperlink w:anchor="_Toc6784672" w:history="1">
+          <w:hyperlink w:anchor="_Toc6785367" w:history="1">
             <w:r>
               <w:rPr>
                 <w:rStyle w:val="Hipervnculo"/>
                 <w:noProof/>
               </w:rPr>
-              <w:t>2.</w:t>
+              <w:t>3.</w:t>
             </w:r>
             <w:r>
               <w:rPr>
@@ -1000,7 +1131,7 @@
                 <w:rStyle w:val="Hipervnculo"/>
                 <w:noProof/>
               </w:rPr>
-              <w:t>Cantidad de clicks vs cantidad de veces en subasta</w:t>
+              <w:t>Funnel de conversión</w:t>
             </w:r>
             <w:r>
               <w:rPr>
@@ -1021,7 +1152,7 @@
                 <w:noProof/>
                 <w:webHidden/>
               </w:rPr>
-              <w:instrText xml:space="preserve"> PAGEREF _Toc6784672 \h </w:instrText>
+              <w:instrText xml:space="preserve"> PAGEREF _Toc6785367 \h </w:instrText>
             </w:r>
             <w:r>
               <w:rPr>
@@ -1041,7 +1172,7 @@
                 <w:noProof/>
                 <w:webHidden/>
               </w:rPr>
-              <w:t>7</w:t>
+              <w:t>8</w:t>
             </w:r>
             <w:r>
               <w:rPr>
@@ -1065,13 +1196,13 @@
               <w:lang w:eastAsia="es-AR"/>
             </w:rPr>
           </w:pPr>
-          <w:hyperlink w:anchor="_Toc6784673" w:history="1">
+          <w:hyperlink w:anchor="_Toc6785368" w:history="1">
             <w:r>
               <w:rPr>
                 <w:rStyle w:val="Hipervnculo"/>
                 <w:noProof/>
               </w:rPr>
-              <w:t>3.</w:t>
+              <w:t>4.</w:t>
             </w:r>
             <w:r>
               <w:rPr>
@@ -1086,7 +1217,7 @@
                 <w:rStyle w:val="Hipervnculo"/>
                 <w:noProof/>
               </w:rPr>
-              <w:t>Funnel de conversión</w:t>
+              <w:t>Análisis de los usuarios que más aparecen en subasta</w:t>
             </w:r>
             <w:r>
               <w:rPr>
@@ -1107,7 +1238,7 @@
                 <w:noProof/>
                 <w:webHidden/>
               </w:rPr>
-              <w:instrText xml:space="preserve"> PAGEREF _Toc6784673 \h </w:instrText>
+              <w:instrText xml:space="preserve"> PAGEREF _Toc6785368 \h </w:instrText>
             </w:r>
             <w:r>
               <w:rPr>
@@ -1127,7 +1258,7 @@
                 <w:noProof/>
                 <w:webHidden/>
               </w:rPr>
-              <w:t>8</w:t>
+              <w:t>9</w:t>
             </w:r>
             <w:r>
               <w:rPr>
@@ -1151,12 +1282,176 @@
               <w:lang w:eastAsia="es-AR"/>
             </w:rPr>
           </w:pPr>
-          <w:hyperlink w:anchor="_Toc6784674" w:history="1">
+          <w:hyperlink w:anchor="_Toc6785369" w:history="1">
             <w:r>
               <w:rPr>
                 <w:rStyle w:val="Hipervnculo"/>
                 <w:noProof/>
               </w:rPr>
+              <w:t>5.</w:t>
+            </w:r>
+            <w:r>
+              <w:rPr>
+                <w:rFonts w:eastAsiaTheme="minorEastAsia"/>
+                <w:noProof/>
+                <w:lang w:eastAsia="es-AR"/>
+              </w:rPr>
+              <w:tab/>
+            </w:r>
+            <w:r>
+              <w:rPr>
+                <w:rStyle w:val="Hipervnculo"/>
+                <w:noProof/>
+              </w:rPr>
+              <w:t>Conclusión</w:t>
+            </w:r>
+            <w:r>
+              <w:rPr>
+                <w:noProof/>
+                <w:webHidden/>
+              </w:rPr>
+              <w:tab/>
+            </w:r>
+            <w:r>
+              <w:rPr>
+                <w:noProof/>
+                <w:webHidden/>
+              </w:rPr>
+              <w:fldChar w:fldCharType="begin"/>
+            </w:r>
+            <w:r>
+              <w:rPr>
+                <w:noProof/>
+                <w:webHidden/>
+              </w:rPr>
+              <w:instrText xml:space="preserve"> PAGEREF _Toc6785369 \h </w:instrText>
+            </w:r>
+            <w:r>
+              <w:rPr>
+                <w:noProof/>
+                <w:webHidden/>
+              </w:rPr>
+            </w:r>
+            <w:r>
+              <w:rPr>
+                <w:noProof/>
+                <w:webHidden/>
+              </w:rPr>
+              <w:fldChar w:fldCharType="separate"/>
+            </w:r>
+            <w:r>
+              <w:rPr>
+                <w:noProof/>
+                <w:webHidden/>
+              </w:rPr>
+              <w:t>10</w:t>
+            </w:r>
+            <w:r>
+              <w:rPr>
+                <w:noProof/>
+                <w:webHidden/>
+              </w:rPr>
+              <w:fldChar w:fldCharType="end"/>
+            </w:r>
+          </w:hyperlink>
+        </w:p>
+        <w:p>
+          <w:pPr>
+            <w:pStyle w:val="TDC1"/>
+            <w:rPr>
+              <w:rFonts w:eastAsiaTheme="minorEastAsia"/>
+              <w:noProof/>
+              <w:lang w:eastAsia="es-AR"/>
+            </w:rPr>
+          </w:pPr>
+          <w:hyperlink w:anchor="_Toc6785370" w:history="1">
+            <w:r>
+              <w:rPr>
+                <w:rStyle w:val="Hipervnculo"/>
+                <w:noProof/>
+              </w:rPr>
+              <w:t>3.</w:t>
+            </w:r>
+            <w:r>
+              <w:rPr>
+                <w:rFonts w:eastAsiaTheme="minorEastAsia"/>
+                <w:noProof/>
+                <w:lang w:eastAsia="es-AR"/>
+              </w:rPr>
+              <w:tab/>
+            </w:r>
+            <w:r>
+              <w:rPr>
+                <w:rStyle w:val="Hipervnculo"/>
+                <w:noProof/>
+              </w:rPr>
+              <w:t>Análisis Set de Datos Auctions</w:t>
+            </w:r>
+            <w:r>
+              <w:rPr>
+                <w:noProof/>
+                <w:webHidden/>
+              </w:rPr>
+              <w:tab/>
+            </w:r>
+            <w:r>
+              <w:rPr>
+                <w:noProof/>
+                <w:webHidden/>
+              </w:rPr>
+              <w:fldChar w:fldCharType="begin"/>
+            </w:r>
+            <w:r>
+              <w:rPr>
+                <w:noProof/>
+                <w:webHidden/>
+              </w:rPr>
+              <w:instrText xml:space="preserve"> PAGEREF _Toc6785370 \h </w:instrText>
+            </w:r>
+            <w:r>
+              <w:rPr>
+                <w:noProof/>
+                <w:webHidden/>
+              </w:rPr>
+            </w:r>
+            <w:r>
+              <w:rPr>
+                <w:noProof/>
+                <w:webHidden/>
+              </w:rPr>
+              <w:fldChar w:fldCharType="separate"/>
+            </w:r>
+            <w:r>
+              <w:rPr>
+                <w:noProof/>
+                <w:webHidden/>
+              </w:rPr>
+              <w:t>11</w:t>
+            </w:r>
+            <w:r>
+              <w:rPr>
+                <w:noProof/>
+                <w:webHidden/>
+              </w:rPr>
+              <w:fldChar w:fldCharType="end"/>
+            </w:r>
+          </w:hyperlink>
+        </w:p>
+        <w:p>
+          <w:pPr>
+            <w:pStyle w:val="TDC1"/>
+            <w:rPr>
+              <w:rFonts w:eastAsiaTheme="minorEastAsia"/>
+              <w:noProof/>
+              <w:lang w:eastAsia="es-AR"/>
+            </w:rPr>
+          </w:pPr>
+          <w:hyperlink w:anchor="_Toc6785371" w:history="1">
+            <w:r>
+              <w:rPr>
+                <w:rStyle w:val="Hipervnculo"/>
+                <w:noProof/>
+              </w:rPr>
               <w:t>4.</w:t>
             </w:r>
             <w:r>
@@ -1172,7 +1467,7 @@
                 <w:rStyle w:val="Hipervnculo"/>
                 <w:noProof/>
               </w:rPr>
-              <w:t>Análisis de los usuarios que más aparecen en subasta</w:t>
+              <w:t>Análisis Set de Datos Events</w:t>
             </w:r>
             <w:r>
               <w:rPr>
@@ -1193,7 +1488,7 @@
                 <w:noProof/>
                 <w:webHidden/>
               </w:rPr>
-              <w:instrText xml:space="preserve"> PAGEREF _Toc6784674 \h </w:instrText>
+              <w:instrText xml:space="preserve"> PAGEREF _Toc6785371 \h </w:instrText>
             </w:r>
             <w:r>
               <w:rPr>
@@ -1213,7 +1508,89 @@
                 <w:noProof/>
                 <w:webHidden/>
               </w:rPr>
-              <w:t>9</w:t>
+              <w:t>12</w:t>
+            </w:r>
+            <w:r>
+              <w:rPr>
+                <w:noProof/>
+                <w:webHidden/>
+              </w:rPr>
+              <w:fldChar w:fldCharType="end"/>
+            </w:r>
+          </w:hyperlink>
+        </w:p>
+        <w:p>
+          <w:pPr>
+            <w:pStyle w:val="TDC1"/>
+            <w:rPr>
+              <w:rFonts w:eastAsiaTheme="minorEastAsia"/>
+              <w:noProof/>
+              <w:lang w:eastAsia="es-AR"/>
+            </w:rPr>
+          </w:pPr>
+          <w:hyperlink w:anchor="_Toc6785372" w:history="1">
+            <w:r>
+              <w:rPr>
+                <w:rStyle w:val="Hipervnculo"/>
+                <w:noProof/>
+              </w:rPr>
+              <w:t>5.</w:t>
+            </w:r>
+            <w:r>
+              <w:rPr>
+                <w:rFonts w:eastAsiaTheme="minorEastAsia"/>
+                <w:noProof/>
+                <w:lang w:eastAsia="es-AR"/>
+              </w:rPr>
+              <w:tab/>
+            </w:r>
+            <w:r>
+              <w:rPr>
+                <w:rStyle w:val="Hipervnculo"/>
+                <w:noProof/>
+              </w:rPr>
+              <w:t>Análisis Set de Datos Installs</w:t>
+            </w:r>
+            <w:r>
+              <w:rPr>
+                <w:noProof/>
+                <w:webHidden/>
+              </w:rPr>
+              <w:tab/>
+            </w:r>
+            <w:r>
+              <w:rPr>
+                <w:noProof/>
+                <w:webHidden/>
+              </w:rPr>
+              <w:fldChar w:fldCharType="begin"/>
+            </w:r>
+            <w:r>
+              <w:rPr>
+                <w:noProof/>
+                <w:webHidden/>
+              </w:rPr>
+              <w:instrText xml:space="preserve"> PAGEREF _Toc6785372 \h </w:instrText>
+            </w:r>
+            <w:r>
+              <w:rPr>
+                <w:noProof/>
+                <w:webHidden/>
+              </w:rPr>
+            </w:r>
+            <w:r>
+              <w:rPr>
+                <w:noProof/>
+                <w:webHidden/>
+              </w:rPr>
+              <w:fldChar w:fldCharType="separate"/>
+            </w:r>
+            <w:r>
+              <w:rPr>
+                <w:noProof/>
+                <w:webHidden/>
+              </w:rPr>
+              <w:t>13</w:t>
             </w:r>
             <w:r>
               <w:rPr>
@@ -1237,13 +1614,13 @@
               <w:lang w:eastAsia="es-AR"/>
             </w:rPr>
           </w:pPr>
-          <w:hyperlink w:anchor="_Toc6784675" w:history="1">
+          <w:hyperlink w:anchor="_Toc6785373" w:history="1">
             <w:r>
               <w:rPr>
                 <w:rStyle w:val="Hipervnculo"/>
                 <w:noProof/>
               </w:rPr>
-              <w:t>5.</w:t>
+              <w:t>1.</w:t>
             </w:r>
             <w:r>
               <w:rPr>
@@ -1258,7 +1635,7 @@
                 <w:rStyle w:val="Hipervnculo"/>
                 <w:noProof/>
               </w:rPr>
-              <w:t>Conclusión</w:t>
+              <w:t>Implicit Install</w:t>
             </w:r>
             <w:r>
               <w:rPr>
@@ -1279,253 +1656,7 @@
                 <w:noProof/>
                 <w:webHidden/>
               </w:rPr>
-              <w:instrText xml:space="preserve"> PAGEREF _Toc6784675 \h </w:instrText>
-            </w:r>
-            <w:r>
-              <w:rPr>
-                <w:noProof/>
-                <w:webHidden/>
-              </w:rPr>
-            </w:r>
-            <w:r>
-              <w:rPr>
-                <w:noProof/>
-                <w:webHidden/>
-              </w:rPr>
-              <w:fldChar w:fldCharType="separate"/>
-            </w:r>
-            <w:r>
-              <w:rPr>
-                <w:noProof/>
-                <w:webHidden/>
-              </w:rPr>
-              <w:t>10</w:t>
-            </w:r>
-            <w:r>
-              <w:rPr>
-                <w:noProof/>
-                <w:webHidden/>
-              </w:rPr>
-              <w:fldChar w:fldCharType="end"/>
-            </w:r>
-          </w:hyperlink>
-        </w:p>
-        <w:p>
-          <w:pPr>
-            <w:pStyle w:val="TDC1"/>
-            <w:rPr>
-              <w:rFonts w:eastAsiaTheme="minorEastAsia"/>
-              <w:noProof/>
-              <w:lang w:eastAsia="es-AR"/>
-            </w:rPr>
-          </w:pPr>
-          <w:hyperlink w:anchor="_Toc6784676" w:history="1">
-            <w:r>
-              <w:rPr>
-                <w:rStyle w:val="Hipervnculo"/>
-                <w:noProof/>
-              </w:rPr>
-              <w:t>3.</w:t>
-            </w:r>
-            <w:r>
-              <w:rPr>
-                <w:rFonts w:eastAsiaTheme="minorEastAsia"/>
-                <w:noProof/>
-                <w:lang w:eastAsia="es-AR"/>
-              </w:rPr>
-              <w:tab/>
-            </w:r>
-            <w:r>
-              <w:rPr>
-                <w:rStyle w:val="Hipervnculo"/>
-                <w:noProof/>
-              </w:rPr>
-              <w:t>Análisis Set de Datos Auctions</w:t>
-            </w:r>
-            <w:r>
-              <w:rPr>
-                <w:noProof/>
-                <w:webHidden/>
-              </w:rPr>
-              <w:tab/>
-            </w:r>
-            <w:r>
-              <w:rPr>
-                <w:noProof/>
-                <w:webHidden/>
-              </w:rPr>
-              <w:fldChar w:fldCharType="begin"/>
-            </w:r>
-            <w:r>
-              <w:rPr>
-                <w:noProof/>
-                <w:webHidden/>
-              </w:rPr>
-              <w:instrText xml:space="preserve"> PAGEREF _Toc6784676 \h </w:instrText>
-            </w:r>
-            <w:r>
-              <w:rPr>
-                <w:noProof/>
-                <w:webHidden/>
-              </w:rPr>
-            </w:r>
-            <w:r>
-              <w:rPr>
-                <w:noProof/>
-                <w:webHidden/>
-              </w:rPr>
-              <w:fldChar w:fldCharType="separate"/>
-            </w:r>
-            <w:r>
-              <w:rPr>
-                <w:noProof/>
-                <w:webHidden/>
-              </w:rPr>
-              <w:t>11</w:t>
-            </w:r>
-            <w:r>
-              <w:rPr>
-                <w:noProof/>
-                <w:webHidden/>
-              </w:rPr>
-              <w:fldChar w:fldCharType="end"/>
-            </w:r>
-          </w:hyperlink>
-        </w:p>
-        <w:p>
-          <w:pPr>
-            <w:pStyle w:val="TDC1"/>
-            <w:rPr>
-              <w:rFonts w:eastAsiaTheme="minorEastAsia"/>
-              <w:noProof/>
-              <w:lang w:eastAsia="es-AR"/>
-            </w:rPr>
-          </w:pPr>
-          <w:hyperlink w:anchor="_Toc6784677" w:history="1">
-            <w:r>
-              <w:rPr>
-                <w:rStyle w:val="Hipervnculo"/>
-                <w:noProof/>
-              </w:rPr>
-              <w:t>4.</w:t>
-            </w:r>
-            <w:r>
-              <w:rPr>
-                <w:rFonts w:eastAsiaTheme="minorEastAsia"/>
-                <w:noProof/>
-                <w:lang w:eastAsia="es-AR"/>
-              </w:rPr>
-              <w:tab/>
-            </w:r>
-            <w:r>
-              <w:rPr>
-                <w:rStyle w:val="Hipervnculo"/>
-                <w:noProof/>
-              </w:rPr>
-              <w:t>Análisis Set de Datos Events</w:t>
-            </w:r>
-            <w:r>
-              <w:rPr>
-                <w:noProof/>
-                <w:webHidden/>
-              </w:rPr>
-              <w:tab/>
-            </w:r>
-            <w:r>
-              <w:rPr>
-                <w:noProof/>
-                <w:webHidden/>
-              </w:rPr>
-              <w:fldChar w:fldCharType="begin"/>
-            </w:r>
-            <w:r>
-              <w:rPr>
-                <w:noProof/>
-                <w:webHidden/>
-              </w:rPr>
-              <w:instrText xml:space="preserve"> PAGEREF _Toc6784677 \h </w:instrText>
-            </w:r>
-            <w:r>
-              <w:rPr>
-                <w:noProof/>
-                <w:webHidden/>
-              </w:rPr>
-            </w:r>
-            <w:r>
-              <w:rPr>
-                <w:noProof/>
-                <w:webHidden/>
-              </w:rPr>
-              <w:fldChar w:fldCharType="separate"/>
-            </w:r>
-            <w:r>
-              <w:rPr>
-                <w:noProof/>
-                <w:webHidden/>
-              </w:rPr>
-              <w:t>12</w:t>
-            </w:r>
-            <w:r>
-              <w:rPr>
-                <w:noProof/>
-                <w:webHidden/>
-              </w:rPr>
-              <w:fldChar w:fldCharType="end"/>
-            </w:r>
-          </w:hyperlink>
-        </w:p>
-        <w:p>
-          <w:pPr>
-            <w:pStyle w:val="TDC1"/>
-            <w:rPr>
-              <w:rFonts w:eastAsiaTheme="minorEastAsia"/>
-              <w:noProof/>
-              <w:lang w:eastAsia="es-AR"/>
-            </w:rPr>
-          </w:pPr>
-          <w:hyperlink w:anchor="_Toc6784678" w:history="1">
-            <w:r>
-              <w:rPr>
-                <w:rStyle w:val="Hipervnculo"/>
-                <w:noProof/>
-              </w:rPr>
-              <w:t>5.</w:t>
-            </w:r>
-            <w:r>
-              <w:rPr>
-                <w:rFonts w:eastAsiaTheme="minorEastAsia"/>
-                <w:noProof/>
-                <w:lang w:eastAsia="es-AR"/>
-              </w:rPr>
-              <w:tab/>
-            </w:r>
-            <w:r>
-              <w:rPr>
-                <w:rStyle w:val="Hipervnculo"/>
-                <w:noProof/>
-              </w:rPr>
-              <w:t>Análisis Set de Datos Installs</w:t>
-            </w:r>
-            <w:r>
-              <w:rPr>
-                <w:noProof/>
-                <w:webHidden/>
-              </w:rPr>
-              <w:tab/>
-            </w:r>
-            <w:r>
-              <w:rPr>
-                <w:noProof/>
-                <w:webHidden/>
-              </w:rPr>
-              <w:fldChar w:fldCharType="begin"/>
-            </w:r>
-            <w:r>
-              <w:rPr>
-                <w:noProof/>
-                <w:webHidden/>
-              </w:rPr>
-              <w:instrText xml:space="preserve"> PAGEREF _Toc6784678 \h </w:instrText>
+              <w:instrText xml:space="preserve"> PAGEREF _Toc6785373 \h </w:instrText>
             </w:r>
             <w:r>
               <w:rPr>
@@ -1569,13 +1700,13 @@
               <w:lang w:eastAsia="es-AR"/>
             </w:rPr>
           </w:pPr>
-          <w:hyperlink w:anchor="_Toc6784679" w:history="1">
+          <w:hyperlink w:anchor="_Toc6785374" w:history="1">
             <w:r>
               <w:rPr>
                 <w:rStyle w:val="Hipervnculo"/>
                 <w:noProof/>
               </w:rPr>
-              <w:t>1.</w:t>
+              <w:t>2.</w:t>
             </w:r>
             <w:r>
               <w:rPr>
@@ -1590,7 +1721,7 @@
                 <w:rStyle w:val="Hipervnculo"/>
                 <w:noProof/>
               </w:rPr>
-              <w:t>Implicit Install</w:t>
+              <w:t>Atributed Install</w:t>
             </w:r>
             <w:r>
               <w:rPr>
@@ -1611,7 +1742,7 @@
                 <w:noProof/>
                 <w:webHidden/>
               </w:rPr>
-              <w:instrText xml:space="preserve"> PAGEREF _Toc6784679 \h </w:instrText>
+              <w:instrText xml:space="preserve"> PAGEREF _Toc6785374 \h </w:instrText>
             </w:r>
             <w:r>
               <w:rPr>
@@ -1631,7 +1762,7 @@
                 <w:noProof/>
                 <w:webHidden/>
               </w:rPr>
-              <w:t>13</w:t>
+              <w:t>16</w:t>
             </w:r>
             <w:r>
               <w:rPr>
@@ -1655,13 +1786,13 @@
               <w:lang w:eastAsia="es-AR"/>
             </w:rPr>
           </w:pPr>
-          <w:hyperlink w:anchor="_Toc6784680" w:history="1">
+          <w:hyperlink w:anchor="_Toc6785375" w:history="1">
             <w:r>
               <w:rPr>
                 <w:rStyle w:val="Hipervnculo"/>
                 <w:noProof/>
               </w:rPr>
-              <w:t>2.</w:t>
+              <w:t>3.</w:t>
             </w:r>
             <w:r>
               <w:rPr>
@@ -1676,7 +1807,7 @@
                 <w:rStyle w:val="Hipervnculo"/>
                 <w:noProof/>
               </w:rPr>
-              <w:t>Atributed Install</w:t>
+              <w:t>Install with WiFi</w:t>
             </w:r>
             <w:r>
               <w:rPr>
@@ -1697,7 +1828,7 @@
                 <w:noProof/>
                 <w:webHidden/>
               </w:rPr>
-              <w:instrText xml:space="preserve"> PAGEREF _Toc6784680 \h </w:instrText>
+              <w:instrText xml:space="preserve"> PAGEREF _Toc6785375 \h </w:instrText>
             </w:r>
             <w:r>
               <w:rPr>
@@ -1717,7 +1848,7 @@
                 <w:noProof/>
                 <w:webHidden/>
               </w:rPr>
-              <w:t>16</w:t>
+              <w:t>17</w:t>
             </w:r>
             <w:r>
               <w:rPr>
@@ -1741,13 +1872,13 @@
               <w:lang w:eastAsia="es-AR"/>
             </w:rPr>
           </w:pPr>
-          <w:hyperlink w:anchor="_Toc6784681" w:history="1">
+          <w:hyperlink w:anchor="_Toc6785376" w:history="1">
             <w:r>
               <w:rPr>
                 <w:rStyle w:val="Hipervnculo"/>
                 <w:noProof/>
               </w:rPr>
-              <w:t>3.</w:t>
+              <w:t>4.</w:t>
             </w:r>
             <w:r>
               <w:rPr>
@@ -1762,7 +1893,7 @@
                 <w:rStyle w:val="Hipervnculo"/>
                 <w:noProof/>
               </w:rPr>
-              <w:t>Install with WiFi</w:t>
+              <w:t>Instalación por Sistemas Operativos</w:t>
             </w:r>
             <w:r>
               <w:rPr>
@@ -1783,7 +1914,7 @@
                 <w:noProof/>
                 <w:webHidden/>
               </w:rPr>
-              <w:instrText xml:space="preserve"> PAGEREF _Toc6784681 \h </w:instrText>
+              <w:instrText xml:space="preserve"> PAGEREF _Toc6785376 \h </w:instrText>
             </w:r>
             <w:r>
               <w:rPr>
@@ -1827,13 +1958,13 @@
               <w:lang w:eastAsia="es-AR"/>
             </w:rPr>
           </w:pPr>
-          <w:hyperlink w:anchor="_Toc6784682" w:history="1">
+          <w:hyperlink w:anchor="_Toc6785377" w:history="1">
             <w:r>
               <w:rPr>
                 <w:rStyle w:val="Hipervnculo"/>
                 <w:noProof/>
               </w:rPr>
-              <w:t>4.</w:t>
+              <w:t>5.</w:t>
             </w:r>
             <w:r>
               <w:rPr>
@@ -1848,7 +1979,7 @@
                 <w:rStyle w:val="Hipervnculo"/>
                 <w:noProof/>
               </w:rPr>
-              <w:t>Instalación por Sistemas Operativos</w:t>
+              <w:t>Instalaciones por día</w:t>
             </w:r>
             <w:r>
               <w:rPr>
@@ -1869,7 +2000,7 @@
                 <w:noProof/>
                 <w:webHidden/>
               </w:rPr>
-              <w:instrText xml:space="preserve"> PAGEREF _Toc6784682 \h </w:instrText>
+              <w:instrText xml:space="preserve"> PAGEREF _Toc6785377 \h </w:instrText>
             </w:r>
             <w:r>
               <w:rPr>
@@ -1889,7 +2020,609 @@
                 <w:noProof/>
                 <w:webHidden/>
               </w:rPr>
-              <w:t>17</w:t>
+              <w:t>19</w:t>
+            </w:r>
+            <w:r>
+              <w:rPr>
+                <w:noProof/>
+                <w:webHidden/>
+              </w:rPr>
+              <w:fldChar w:fldCharType="end"/>
+            </w:r>
+          </w:hyperlink>
+        </w:p>
+        <w:p>
+          <w:pPr>
+            <w:pStyle w:val="TDC3"/>
+            <w:tabs>
+              <w:tab w:val="left" w:pos="880"/>
+              <w:tab w:val="right" w:leader="dot" w:pos="8494"/>
+            </w:tabs>
+            <w:rPr>
+              <w:rFonts w:eastAsiaTheme="minorEastAsia"/>
+              <w:noProof/>
+              <w:lang w:eastAsia="es-AR"/>
+            </w:rPr>
+          </w:pPr>
+          <w:hyperlink w:anchor="_Toc6785378" w:history="1">
+            <w:r>
+              <w:rPr>
+                <w:rStyle w:val="Hipervnculo"/>
+                <w:noProof/>
+              </w:rPr>
+              <w:t>a.</w:t>
+            </w:r>
+            <w:r>
+              <w:rPr>
+                <w:rFonts w:eastAsiaTheme="minorEastAsia"/>
+                <w:noProof/>
+                <w:lang w:eastAsia="es-AR"/>
+              </w:rPr>
+              <w:tab/>
+            </w:r>
+            <w:r>
+              <w:rPr>
+                <w:rStyle w:val="Hipervnculo"/>
+                <w:noProof/>
+              </w:rPr>
+              <w:t>Lunes</w:t>
+            </w:r>
+            <w:r>
+              <w:rPr>
+                <w:noProof/>
+                <w:webHidden/>
+              </w:rPr>
+              <w:tab/>
+            </w:r>
+            <w:r>
+              <w:rPr>
+                <w:noProof/>
+                <w:webHidden/>
+              </w:rPr>
+              <w:fldChar w:fldCharType="begin"/>
+            </w:r>
+            <w:r>
+              <w:rPr>
+                <w:noProof/>
+                <w:webHidden/>
+              </w:rPr>
+              <w:instrText xml:space="preserve"> PAGEREF _Toc6785378 \h </w:instrText>
+            </w:r>
+            <w:r>
+              <w:rPr>
+                <w:noProof/>
+                <w:webHidden/>
+              </w:rPr>
+            </w:r>
+            <w:r>
+              <w:rPr>
+                <w:noProof/>
+                <w:webHidden/>
+              </w:rPr>
+              <w:fldChar w:fldCharType="separate"/>
+            </w:r>
+            <w:r>
+              <w:rPr>
+                <w:noProof/>
+                <w:webHidden/>
+              </w:rPr>
+              <w:t>19</w:t>
+            </w:r>
+            <w:r>
+              <w:rPr>
+                <w:noProof/>
+                <w:webHidden/>
+              </w:rPr>
+              <w:fldChar w:fldCharType="end"/>
+            </w:r>
+          </w:hyperlink>
+        </w:p>
+        <w:p>
+          <w:pPr>
+            <w:pStyle w:val="TDC3"/>
+            <w:tabs>
+              <w:tab w:val="left" w:pos="880"/>
+              <w:tab w:val="right" w:leader="dot" w:pos="8494"/>
+            </w:tabs>
+            <w:rPr>
+              <w:rFonts w:eastAsiaTheme="minorEastAsia"/>
+              <w:noProof/>
+              <w:lang w:eastAsia="es-AR"/>
+            </w:rPr>
+          </w:pPr>
+          <w:hyperlink w:anchor="_Toc6785379" w:history="1">
+            <w:r>
+              <w:rPr>
+                <w:rStyle w:val="Hipervnculo"/>
+                <w:noProof/>
+              </w:rPr>
+              <w:t>b.</w:t>
+            </w:r>
+            <w:r>
+              <w:rPr>
+                <w:rFonts w:eastAsiaTheme="minorEastAsia"/>
+                <w:noProof/>
+                <w:lang w:eastAsia="es-AR"/>
+              </w:rPr>
+              <w:tab/>
+            </w:r>
+            <w:r>
+              <w:rPr>
+                <w:rStyle w:val="Hipervnculo"/>
+                <w:noProof/>
+              </w:rPr>
+              <w:t>Martes</w:t>
+            </w:r>
+            <w:r>
+              <w:rPr>
+                <w:noProof/>
+                <w:webHidden/>
+              </w:rPr>
+              <w:tab/>
+            </w:r>
+            <w:r>
+              <w:rPr>
+                <w:noProof/>
+                <w:webHidden/>
+              </w:rPr>
+              <w:fldChar w:fldCharType="begin"/>
+            </w:r>
+            <w:r>
+              <w:rPr>
+                <w:noProof/>
+                <w:webHidden/>
+              </w:rPr>
+              <w:instrText xml:space="preserve"> PAGEREF _Toc6785379 \h </w:instrText>
+            </w:r>
+            <w:r>
+              <w:rPr>
+                <w:noProof/>
+                <w:webHidden/>
+              </w:rPr>
+            </w:r>
+            <w:r>
+              <w:rPr>
+                <w:noProof/>
+                <w:webHidden/>
+              </w:rPr>
+              <w:fldChar w:fldCharType="separate"/>
+            </w:r>
+            <w:r>
+              <w:rPr>
+                <w:noProof/>
+                <w:webHidden/>
+              </w:rPr>
+              <w:t>20</w:t>
+            </w:r>
+            <w:r>
+              <w:rPr>
+                <w:noProof/>
+                <w:webHidden/>
+              </w:rPr>
+              <w:fldChar w:fldCharType="end"/>
+            </w:r>
+          </w:hyperlink>
+        </w:p>
+        <w:p>
+          <w:pPr>
+            <w:pStyle w:val="TDC3"/>
+            <w:tabs>
+              <w:tab w:val="left" w:pos="880"/>
+              <w:tab w:val="right" w:leader="dot" w:pos="8494"/>
+            </w:tabs>
+            <w:rPr>
+              <w:rFonts w:eastAsiaTheme="minorEastAsia"/>
+              <w:noProof/>
+              <w:lang w:eastAsia="es-AR"/>
+            </w:rPr>
+          </w:pPr>
+          <w:hyperlink w:anchor="_Toc6785380" w:history="1">
+            <w:r>
+              <w:rPr>
+                <w:rStyle w:val="Hipervnculo"/>
+                <w:noProof/>
+              </w:rPr>
+              <w:t>c.</w:t>
+            </w:r>
+            <w:r>
+              <w:rPr>
+                <w:rFonts w:eastAsiaTheme="minorEastAsia"/>
+                <w:noProof/>
+                <w:lang w:eastAsia="es-AR"/>
+              </w:rPr>
+              <w:tab/>
+            </w:r>
+            <w:r>
+              <w:rPr>
+                <w:rStyle w:val="Hipervnculo"/>
+                <w:noProof/>
+              </w:rPr>
+              <w:t>Miércoles</w:t>
+            </w:r>
+            <w:r>
+              <w:rPr>
+                <w:noProof/>
+                <w:webHidden/>
+              </w:rPr>
+              <w:tab/>
+            </w:r>
+            <w:r>
+              <w:rPr>
+                <w:noProof/>
+                <w:webHidden/>
+              </w:rPr>
+              <w:fldChar w:fldCharType="begin"/>
+            </w:r>
+            <w:r>
+              <w:rPr>
+                <w:noProof/>
+                <w:webHidden/>
+              </w:rPr>
+              <w:instrText xml:space="preserve"> PAGEREF _Toc6785380 \h </w:instrText>
+            </w:r>
+            <w:r>
+              <w:rPr>
+                <w:noProof/>
+                <w:webHidden/>
+              </w:rPr>
+            </w:r>
+            <w:r>
+              <w:rPr>
+                <w:noProof/>
+                <w:webHidden/>
+              </w:rPr>
+              <w:fldChar w:fldCharType="separate"/>
+            </w:r>
+            <w:r>
+              <w:rPr>
+                <w:noProof/>
+                <w:webHidden/>
+              </w:rPr>
+              <w:t>21</w:t>
+            </w:r>
+            <w:r>
+              <w:rPr>
+                <w:noProof/>
+                <w:webHidden/>
+              </w:rPr>
+              <w:fldChar w:fldCharType="end"/>
+            </w:r>
+          </w:hyperlink>
+        </w:p>
+        <w:p>
+          <w:pPr>
+            <w:pStyle w:val="TDC3"/>
+            <w:tabs>
+              <w:tab w:val="left" w:pos="880"/>
+              <w:tab w:val="right" w:leader="dot" w:pos="8494"/>
+            </w:tabs>
+            <w:rPr>
+              <w:rFonts w:eastAsiaTheme="minorEastAsia"/>
+              <w:noProof/>
+              <w:lang w:eastAsia="es-AR"/>
+            </w:rPr>
+          </w:pPr>
+          <w:hyperlink w:anchor="_Toc6785381" w:history="1">
+            <w:r>
+              <w:rPr>
+                <w:rStyle w:val="Hipervnculo"/>
+                <w:noProof/>
+              </w:rPr>
+              <w:t>d.</w:t>
+            </w:r>
+            <w:r>
+              <w:rPr>
+                <w:rFonts w:eastAsiaTheme="minorEastAsia"/>
+                <w:noProof/>
+                <w:lang w:eastAsia="es-AR"/>
+              </w:rPr>
+              <w:tab/>
+            </w:r>
+            <w:r>
+              <w:rPr>
+                <w:rStyle w:val="Hipervnculo"/>
+                <w:noProof/>
+              </w:rPr>
+              <w:t>Jueves</w:t>
+            </w:r>
+            <w:r>
+              <w:rPr>
+                <w:noProof/>
+                <w:webHidden/>
+              </w:rPr>
+              <w:tab/>
+            </w:r>
+            <w:r>
+              <w:rPr>
+                <w:noProof/>
+                <w:webHidden/>
+              </w:rPr>
+              <w:fldChar w:fldCharType="begin"/>
+            </w:r>
+            <w:r>
+              <w:rPr>
+                <w:noProof/>
+                <w:webHidden/>
+              </w:rPr>
+              <w:instrText xml:space="preserve"> PAGEREF _Toc6785381 \h </w:instrText>
+            </w:r>
+            <w:r>
+              <w:rPr>
+                <w:noProof/>
+                <w:webHidden/>
+              </w:rPr>
+            </w:r>
+            <w:r>
+              <w:rPr>
+                <w:noProof/>
+                <w:webHidden/>
+              </w:rPr>
+              <w:fldChar w:fldCharType="separate"/>
+            </w:r>
+            <w:r>
+              <w:rPr>
+                <w:noProof/>
+                <w:webHidden/>
+              </w:rPr>
+              <w:t>21</w:t>
+            </w:r>
+            <w:r>
+              <w:rPr>
+                <w:noProof/>
+                <w:webHidden/>
+              </w:rPr>
+              <w:fldChar w:fldCharType="end"/>
+            </w:r>
+          </w:hyperlink>
+        </w:p>
+        <w:p>
+          <w:pPr>
+            <w:pStyle w:val="TDC3"/>
+            <w:tabs>
+              <w:tab w:val="left" w:pos="880"/>
+              <w:tab w:val="right" w:leader="dot" w:pos="8494"/>
+            </w:tabs>
+            <w:rPr>
+              <w:rFonts w:eastAsiaTheme="minorEastAsia"/>
+              <w:noProof/>
+              <w:lang w:eastAsia="es-AR"/>
+            </w:rPr>
+          </w:pPr>
+          <w:hyperlink w:anchor="_Toc6785382" w:history="1">
+            <w:r>
+              <w:rPr>
+                <w:rStyle w:val="Hipervnculo"/>
+                <w:noProof/>
+              </w:rPr>
+              <w:t>e.</w:t>
+            </w:r>
+            <w:r>
+              <w:rPr>
+                <w:rFonts w:eastAsiaTheme="minorEastAsia"/>
+                <w:noProof/>
+                <w:lang w:eastAsia="es-AR"/>
+              </w:rPr>
+              <w:tab/>
+            </w:r>
+            <w:r>
+              <w:rPr>
+                <w:rStyle w:val="Hipervnculo"/>
+                <w:noProof/>
+              </w:rPr>
+              <w:t>Viernes</w:t>
+            </w:r>
+            <w:r>
+              <w:rPr>
+                <w:noProof/>
+                <w:webHidden/>
+              </w:rPr>
+              <w:tab/>
+            </w:r>
+            <w:r>
+              <w:rPr>
+                <w:noProof/>
+                <w:webHidden/>
+              </w:rPr>
+              <w:fldChar w:fldCharType="begin"/>
+            </w:r>
+            <w:r>
+              <w:rPr>
+                <w:noProof/>
+                <w:webHidden/>
+              </w:rPr>
+              <w:instrText xml:space="preserve"> PAGEREF _Toc6785382 \h </w:instrText>
+            </w:r>
+            <w:r>
+              <w:rPr>
+                <w:noProof/>
+                <w:webHidden/>
+              </w:rPr>
+            </w:r>
+            <w:r>
+              <w:rPr>
+                <w:noProof/>
+                <w:webHidden/>
+              </w:rPr>
+              <w:fldChar w:fldCharType="separate"/>
+            </w:r>
+            <w:r>
+              <w:rPr>
+                <w:noProof/>
+                <w:webHidden/>
+              </w:rPr>
+              <w:t>22</w:t>
+            </w:r>
+            <w:r>
+              <w:rPr>
+                <w:noProof/>
+                <w:webHidden/>
+              </w:rPr>
+              <w:fldChar w:fldCharType="end"/>
+            </w:r>
+          </w:hyperlink>
+        </w:p>
+        <w:p>
+          <w:pPr>
+            <w:pStyle w:val="TDC3"/>
+            <w:tabs>
+              <w:tab w:val="left" w:pos="880"/>
+              <w:tab w:val="right" w:leader="dot" w:pos="8494"/>
+            </w:tabs>
+            <w:rPr>
+              <w:rFonts w:eastAsiaTheme="minorEastAsia"/>
+              <w:noProof/>
+              <w:lang w:eastAsia="es-AR"/>
+            </w:rPr>
+          </w:pPr>
+          <w:hyperlink w:anchor="_Toc6785383" w:history="1">
+            <w:r>
+              <w:rPr>
+                <w:rStyle w:val="Hipervnculo"/>
+                <w:noProof/>
+              </w:rPr>
+              <w:t>f.</w:t>
+            </w:r>
+            <w:r>
+              <w:rPr>
+                <w:rFonts w:eastAsiaTheme="minorEastAsia"/>
+                <w:noProof/>
+                <w:lang w:eastAsia="es-AR"/>
+              </w:rPr>
+              <w:tab/>
+            </w:r>
+            <w:r>
+              <w:rPr>
+                <w:rStyle w:val="Hipervnculo"/>
+                <w:noProof/>
+              </w:rPr>
+              <w:t>Sábado</w:t>
+            </w:r>
+            <w:r>
+              <w:rPr>
+                <w:noProof/>
+                <w:webHidden/>
+              </w:rPr>
+              <w:tab/>
+            </w:r>
+            <w:r>
+              <w:rPr>
+                <w:noProof/>
+                <w:webHidden/>
+              </w:rPr>
+              <w:fldChar w:fldCharType="begin"/>
+            </w:r>
+            <w:r>
+              <w:rPr>
+                <w:noProof/>
+                <w:webHidden/>
+              </w:rPr>
+              <w:instrText xml:space="preserve"> PAGEREF _Toc6785383 \h </w:instrText>
+            </w:r>
+            <w:r>
+              <w:rPr>
+                <w:noProof/>
+                <w:webHidden/>
+              </w:rPr>
+            </w:r>
+            <w:r>
+              <w:rPr>
+                <w:noProof/>
+                <w:webHidden/>
+              </w:rPr>
+              <w:fldChar w:fldCharType="separate"/>
+            </w:r>
+            <w:r>
+              <w:rPr>
+                <w:noProof/>
+                <w:webHidden/>
+              </w:rPr>
+              <w:t>22</w:t>
+            </w:r>
+            <w:r>
+              <w:rPr>
+                <w:noProof/>
+                <w:webHidden/>
+              </w:rPr>
+              <w:fldChar w:fldCharType="end"/>
+            </w:r>
+          </w:hyperlink>
+        </w:p>
+        <w:p>
+          <w:pPr>
+            <w:pStyle w:val="TDC3"/>
+            <w:tabs>
+              <w:tab w:val="left" w:pos="880"/>
+              <w:tab w:val="right" w:leader="dot" w:pos="8494"/>
+            </w:tabs>
+            <w:rPr>
+              <w:rFonts w:eastAsiaTheme="minorEastAsia"/>
+              <w:noProof/>
+              <w:lang w:eastAsia="es-AR"/>
+            </w:rPr>
+          </w:pPr>
+          <w:hyperlink w:anchor="_Toc6785384" w:history="1">
+            <w:r>
+              <w:rPr>
+                <w:rStyle w:val="Hipervnculo"/>
+                <w:noProof/>
+              </w:rPr>
+              <w:t>g.</w:t>
+            </w:r>
+            <w:r>
+              <w:rPr>
+                <w:rFonts w:eastAsiaTheme="minorEastAsia"/>
+                <w:noProof/>
+                <w:lang w:eastAsia="es-AR"/>
+              </w:rPr>
+              <w:tab/>
+            </w:r>
+            <w:r>
+              <w:rPr>
+                <w:rStyle w:val="Hipervnculo"/>
+                <w:noProof/>
+              </w:rPr>
+              <w:t>Domingo</w:t>
+            </w:r>
+            <w:r>
+              <w:rPr>
+                <w:noProof/>
+                <w:webHidden/>
+              </w:rPr>
+              <w:tab/>
+            </w:r>
+            <w:r>
+              <w:rPr>
+                <w:noProof/>
+                <w:webHidden/>
+              </w:rPr>
+              <w:fldChar w:fldCharType="begin"/>
+            </w:r>
+            <w:r>
+              <w:rPr>
+                <w:noProof/>
+                <w:webHidden/>
+              </w:rPr>
+              <w:instrText xml:space="preserve"> PAGEREF _Toc6785384 \h </w:instrText>
+            </w:r>
+            <w:r>
+              <w:rPr>
+                <w:noProof/>
+                <w:webHidden/>
+              </w:rPr>
+            </w:r>
+            <w:r>
+              <w:rPr>
+                <w:noProof/>
+                <w:webHidden/>
+              </w:rPr>
+              <w:fldChar w:fldCharType="separate"/>
+            </w:r>
+            <w:r>
+              <w:rPr>
+                <w:noProof/>
+                <w:webHidden/>
+              </w:rPr>
+              <w:t>23</w:t>
             </w:r>
             <w:r>
               <w:rPr>
@@ -1913,13 +2646,13 @@
               <w:lang w:eastAsia="es-AR"/>
             </w:rPr>
           </w:pPr>
-          <w:hyperlink w:anchor="_Toc6784683" w:history="1">
+          <w:hyperlink w:anchor="_Toc6785385" w:history="1">
             <w:r>
               <w:rPr>
                 <w:rStyle w:val="Hipervnculo"/>
                 <w:noProof/>
               </w:rPr>
-              <w:t>5.</w:t>
+              <w:t>6.</w:t>
             </w:r>
             <w:r>
               <w:rPr>
@@ -1934,7 +2667,7 @@
                 <w:rStyle w:val="Hipervnculo"/>
                 <w:noProof/>
               </w:rPr>
-              <w:t>Instalaciones por día</w:t>
+              <w:t>Conclusión</w:t>
             </w:r>
             <w:r>
               <w:rPr>
@@ -1955,695 +2688,7 @@
                 <w:noProof/>
                 <w:webHidden/>
               </w:rPr>
-              <w:instrText xml:space="preserve"> PAGEREF _Toc6784683 \h </w:instrText>
-            </w:r>
-            <w:r>
-              <w:rPr>
-                <w:noProof/>
-                <w:webHidden/>
-              </w:rPr>
-            </w:r>
-            <w:r>
-              <w:rPr>
-                <w:noProof/>
-                <w:webHidden/>
-              </w:rPr>
-              <w:fldChar w:fldCharType="separate"/>
-            </w:r>
-            <w:r>
-              <w:rPr>
-                <w:noProof/>
-                <w:webHidden/>
-              </w:rPr>
-              <w:t>19</w:t>
-            </w:r>
-            <w:r>
-              <w:rPr>
-                <w:noProof/>
-                <w:webHidden/>
-              </w:rPr>
-              <w:fldChar w:fldCharType="end"/>
-            </w:r>
-          </w:hyperlink>
-        </w:p>
-        <w:p>
-          <w:pPr>
-            <w:pStyle w:val="TDC3"/>
-            <w:tabs>
-              <w:tab w:val="left" w:pos="880"/>
-              <w:tab w:val="right" w:leader="dot" w:pos="8494"/>
-            </w:tabs>
-            <w:rPr>
-              <w:rFonts w:eastAsiaTheme="minorEastAsia"/>
-              <w:noProof/>
-              <w:lang w:eastAsia="es-AR"/>
-            </w:rPr>
-          </w:pPr>
-          <w:hyperlink w:anchor="_Toc6784684" w:history="1">
-            <w:r>
-              <w:rPr>
-                <w:rStyle w:val="Hipervnculo"/>
-                <w:noProof/>
-              </w:rPr>
-              <w:t>a.</w:t>
-            </w:r>
-            <w:r>
-              <w:rPr>
-                <w:rFonts w:eastAsiaTheme="minorEastAsia"/>
-                <w:noProof/>
-                <w:lang w:eastAsia="es-AR"/>
-              </w:rPr>
-              <w:tab/>
-            </w:r>
-            <w:r>
-              <w:rPr>
-                <w:rStyle w:val="Hipervnculo"/>
-                <w:noProof/>
-              </w:rPr>
-              <w:t>Lunes</w:t>
-            </w:r>
-            <w:r>
-              <w:rPr>
-                <w:noProof/>
-                <w:webHidden/>
-              </w:rPr>
-              <w:tab/>
-            </w:r>
-            <w:r>
-              <w:rPr>
-                <w:noProof/>
-                <w:webHidden/>
-              </w:rPr>
-              <w:fldChar w:fldCharType="begin"/>
-            </w:r>
-            <w:r>
-              <w:rPr>
-                <w:noProof/>
-                <w:webHidden/>
-              </w:rPr>
-              <w:instrText xml:space="preserve"> PAGEREF _Toc6784684 \h </w:instrText>
-            </w:r>
-            <w:r>
-              <w:rPr>
-                <w:noProof/>
-                <w:webHidden/>
-              </w:rPr>
-            </w:r>
-            <w:r>
-              <w:rPr>
-                <w:noProof/>
-                <w:webHidden/>
-              </w:rPr>
-              <w:fldChar w:fldCharType="separate"/>
-            </w:r>
-            <w:r>
-              <w:rPr>
-                <w:noProof/>
-                <w:webHidden/>
-              </w:rPr>
-              <w:t>19</w:t>
-            </w:r>
-            <w:r>
-              <w:rPr>
-                <w:noProof/>
-                <w:webHidden/>
-              </w:rPr>
-              <w:fldChar w:fldCharType="end"/>
-            </w:r>
-          </w:hyperlink>
-        </w:p>
-        <w:p>
-          <w:pPr>
-            <w:pStyle w:val="TDC3"/>
-            <w:tabs>
-              <w:tab w:val="left" w:pos="880"/>
-              <w:tab w:val="right" w:leader="dot" w:pos="8494"/>
-            </w:tabs>
-            <w:rPr>
-              <w:rFonts w:eastAsiaTheme="minorEastAsia"/>
-              <w:noProof/>
-              <w:lang w:eastAsia="es-AR"/>
-            </w:rPr>
-          </w:pPr>
-          <w:hyperlink w:anchor="_Toc6784685" w:history="1">
-            <w:r>
-              <w:rPr>
-                <w:rStyle w:val="Hipervnculo"/>
-                <w:noProof/>
-              </w:rPr>
-              <w:t>b.</w:t>
-            </w:r>
-            <w:r>
-              <w:rPr>
-                <w:rFonts w:eastAsiaTheme="minorEastAsia"/>
-                <w:noProof/>
-                <w:lang w:eastAsia="es-AR"/>
-              </w:rPr>
-              <w:tab/>
-            </w:r>
-            <w:r>
-              <w:rPr>
-                <w:rStyle w:val="Hipervnculo"/>
-                <w:noProof/>
-              </w:rPr>
-              <w:t>Martes</w:t>
-            </w:r>
-            <w:r>
-              <w:rPr>
-                <w:noProof/>
-                <w:webHidden/>
-              </w:rPr>
-              <w:tab/>
-            </w:r>
-            <w:r>
-              <w:rPr>
-                <w:noProof/>
-                <w:webHidden/>
-              </w:rPr>
-              <w:fldChar w:fldCharType="begin"/>
-            </w:r>
-            <w:r>
-              <w:rPr>
-                <w:noProof/>
-                <w:webHidden/>
-              </w:rPr>
-              <w:instrText xml:space="preserve"> PAGEREF _Toc6784685 \h </w:instrText>
-            </w:r>
-            <w:r>
-              <w:rPr>
-                <w:noProof/>
-                <w:webHidden/>
-              </w:rPr>
-            </w:r>
-            <w:r>
-              <w:rPr>
-                <w:noProof/>
-                <w:webHidden/>
-              </w:rPr>
-              <w:fldChar w:fldCharType="separate"/>
-            </w:r>
-            <w:r>
-              <w:rPr>
-                <w:noProof/>
-                <w:webHidden/>
-              </w:rPr>
-              <w:t>20</w:t>
-            </w:r>
-            <w:r>
-              <w:rPr>
-                <w:noProof/>
-                <w:webHidden/>
-              </w:rPr>
-              <w:fldChar w:fldCharType="end"/>
-            </w:r>
-          </w:hyperlink>
-        </w:p>
-        <w:p>
-          <w:pPr>
-            <w:pStyle w:val="TDC3"/>
-            <w:tabs>
-              <w:tab w:val="left" w:pos="880"/>
-              <w:tab w:val="right" w:leader="dot" w:pos="8494"/>
-            </w:tabs>
-            <w:rPr>
-              <w:rFonts w:eastAsiaTheme="minorEastAsia"/>
-              <w:noProof/>
-              <w:lang w:eastAsia="es-AR"/>
-            </w:rPr>
-          </w:pPr>
-          <w:hyperlink w:anchor="_Toc6784686" w:history="1">
-            <w:r>
-              <w:rPr>
-                <w:rStyle w:val="Hipervnculo"/>
-                <w:noProof/>
-              </w:rPr>
-              <w:t>c.</w:t>
-            </w:r>
-            <w:r>
-              <w:rPr>
-                <w:rFonts w:eastAsiaTheme="minorEastAsia"/>
-                <w:noProof/>
-                <w:lang w:eastAsia="es-AR"/>
-              </w:rPr>
-              <w:tab/>
-            </w:r>
-            <w:r>
-              <w:rPr>
-                <w:rStyle w:val="Hipervnculo"/>
-                <w:noProof/>
-              </w:rPr>
-              <w:t>Miércoles</w:t>
-            </w:r>
-            <w:r>
-              <w:rPr>
-                <w:noProof/>
-                <w:webHidden/>
-              </w:rPr>
-              <w:tab/>
-            </w:r>
-            <w:r>
-              <w:rPr>
-                <w:noProof/>
-                <w:webHidden/>
-              </w:rPr>
-              <w:fldChar w:fldCharType="begin"/>
-            </w:r>
-            <w:r>
-              <w:rPr>
-                <w:noProof/>
-                <w:webHidden/>
-              </w:rPr>
-              <w:instrText xml:space="preserve"> PAGEREF _Toc6784686 \h </w:instrText>
-            </w:r>
-            <w:r>
-              <w:rPr>
-                <w:noProof/>
-                <w:webHidden/>
-              </w:rPr>
-            </w:r>
-            <w:r>
-              <w:rPr>
-                <w:noProof/>
-                <w:webHidden/>
-              </w:rPr>
-              <w:fldChar w:fldCharType="separate"/>
-            </w:r>
-            <w:r>
-              <w:rPr>
-                <w:noProof/>
-                <w:webHidden/>
-              </w:rPr>
-              <w:t>21</w:t>
-            </w:r>
-            <w:r>
-              <w:rPr>
-                <w:noProof/>
-                <w:webHidden/>
-              </w:rPr>
-              <w:fldChar w:fldCharType="end"/>
-            </w:r>
-          </w:hyperlink>
-        </w:p>
-        <w:p>
-          <w:pPr>
-            <w:pStyle w:val="TDC3"/>
-            <w:tabs>
-              <w:tab w:val="left" w:pos="880"/>
-              <w:tab w:val="right" w:leader="dot" w:pos="8494"/>
-            </w:tabs>
-            <w:rPr>
-              <w:rFonts w:eastAsiaTheme="minorEastAsia"/>
-              <w:noProof/>
-              <w:lang w:eastAsia="es-AR"/>
-            </w:rPr>
-          </w:pPr>
-          <w:hyperlink w:anchor="_Toc6784687" w:history="1">
-            <w:r>
-              <w:rPr>
-                <w:rStyle w:val="Hipervnculo"/>
-                <w:noProof/>
-              </w:rPr>
-              <w:t>d.</w:t>
-            </w:r>
-            <w:r>
-              <w:rPr>
-                <w:rFonts w:eastAsiaTheme="minorEastAsia"/>
-                <w:noProof/>
-                <w:lang w:eastAsia="es-AR"/>
-              </w:rPr>
-              <w:tab/>
-            </w:r>
-            <w:r>
-              <w:rPr>
-                <w:rStyle w:val="Hipervnculo"/>
-                <w:noProof/>
-              </w:rPr>
-              <w:t>Jueves</w:t>
-            </w:r>
-            <w:r>
-              <w:rPr>
-                <w:noProof/>
-                <w:webHidden/>
-              </w:rPr>
-              <w:tab/>
-            </w:r>
-            <w:r>
-              <w:rPr>
-                <w:noProof/>
-                <w:webHidden/>
-              </w:rPr>
-              <w:fldChar w:fldCharType="begin"/>
-            </w:r>
-            <w:r>
-              <w:rPr>
-                <w:noProof/>
-                <w:webHidden/>
-              </w:rPr>
-              <w:instrText xml:space="preserve"> PAGEREF _Toc6784687 \h </w:instrText>
-            </w:r>
-            <w:r>
-              <w:rPr>
-                <w:noProof/>
-                <w:webHidden/>
-              </w:rPr>
-            </w:r>
-            <w:r>
-              <w:rPr>
-                <w:noProof/>
-                <w:webHidden/>
-              </w:rPr>
-              <w:fldChar w:fldCharType="separate"/>
-            </w:r>
-            <w:r>
-              <w:rPr>
-                <w:noProof/>
-                <w:webHidden/>
-              </w:rPr>
-              <w:t>21</w:t>
-            </w:r>
-            <w:r>
-              <w:rPr>
-                <w:noProof/>
-                <w:webHidden/>
-              </w:rPr>
-              <w:fldChar w:fldCharType="end"/>
-            </w:r>
-          </w:hyperlink>
-        </w:p>
-        <w:p>
-          <w:pPr>
-            <w:pStyle w:val="TDC3"/>
-            <w:tabs>
-              <w:tab w:val="left" w:pos="880"/>
-              <w:tab w:val="right" w:leader="dot" w:pos="8494"/>
-            </w:tabs>
-            <w:rPr>
-              <w:rFonts w:eastAsiaTheme="minorEastAsia"/>
-              <w:noProof/>
-              <w:lang w:eastAsia="es-AR"/>
-            </w:rPr>
-          </w:pPr>
-          <w:hyperlink w:anchor="_Toc6784688" w:history="1">
-            <w:r>
-              <w:rPr>
-                <w:rStyle w:val="Hipervnculo"/>
-                <w:noProof/>
-              </w:rPr>
-              <w:t>e.</w:t>
-            </w:r>
-            <w:r>
-              <w:rPr>
-                <w:rFonts w:eastAsiaTheme="minorEastAsia"/>
-                <w:noProof/>
-                <w:lang w:eastAsia="es-AR"/>
-              </w:rPr>
-              <w:tab/>
-            </w:r>
-            <w:r>
-              <w:rPr>
-                <w:rStyle w:val="Hipervnculo"/>
-                <w:noProof/>
-              </w:rPr>
-              <w:t>Viernes</w:t>
-            </w:r>
-            <w:r>
-              <w:rPr>
-                <w:noProof/>
-                <w:webHidden/>
-              </w:rPr>
-              <w:tab/>
-            </w:r>
-            <w:r>
-              <w:rPr>
-                <w:noProof/>
-                <w:webHidden/>
-              </w:rPr>
-              <w:fldChar w:fldCharType="begin"/>
-            </w:r>
-            <w:r>
-              <w:rPr>
-                <w:noProof/>
-                <w:webHidden/>
-              </w:rPr>
-              <w:instrText xml:space="preserve"> PAGEREF _Toc6784688 \h </w:instrText>
-            </w:r>
-            <w:r>
-              <w:rPr>
-                <w:noProof/>
-                <w:webHidden/>
-              </w:rPr>
-            </w:r>
-            <w:r>
-              <w:rPr>
-                <w:noProof/>
-                <w:webHidden/>
-              </w:rPr>
-              <w:fldChar w:fldCharType="separate"/>
-            </w:r>
-            <w:r>
-              <w:rPr>
-                <w:noProof/>
-                <w:webHidden/>
-              </w:rPr>
-              <w:t>22</w:t>
-            </w:r>
-            <w:r>
-              <w:rPr>
-                <w:noProof/>
-                <w:webHidden/>
-              </w:rPr>
-              <w:fldChar w:fldCharType="end"/>
-            </w:r>
-          </w:hyperlink>
-        </w:p>
-        <w:p>
-          <w:pPr>
-            <w:pStyle w:val="TDC3"/>
-            <w:tabs>
-              <w:tab w:val="left" w:pos="880"/>
-              <w:tab w:val="right" w:leader="dot" w:pos="8494"/>
-            </w:tabs>
-            <w:rPr>
-              <w:rFonts w:eastAsiaTheme="minorEastAsia"/>
-              <w:noProof/>
-              <w:lang w:eastAsia="es-AR"/>
-            </w:rPr>
-          </w:pPr>
-          <w:hyperlink w:anchor="_Toc6784689" w:history="1">
-            <w:r>
-              <w:rPr>
-                <w:rStyle w:val="Hipervnculo"/>
-                <w:noProof/>
-              </w:rPr>
-              <w:t>f.</w:t>
-            </w:r>
-            <w:r>
-              <w:rPr>
-                <w:rFonts w:eastAsiaTheme="minorEastAsia"/>
-                <w:noProof/>
-                <w:lang w:eastAsia="es-AR"/>
-              </w:rPr>
-              <w:tab/>
-            </w:r>
-            <w:r>
-              <w:rPr>
-                <w:rStyle w:val="Hipervnculo"/>
-                <w:noProof/>
-              </w:rPr>
-              <w:t>Sábado</w:t>
-            </w:r>
-            <w:r>
-              <w:rPr>
-                <w:noProof/>
-                <w:webHidden/>
-              </w:rPr>
-              <w:tab/>
-            </w:r>
-            <w:r>
-              <w:rPr>
-                <w:noProof/>
-                <w:webHidden/>
-              </w:rPr>
-              <w:fldChar w:fldCharType="begin"/>
-            </w:r>
-            <w:r>
-              <w:rPr>
-                <w:noProof/>
-                <w:webHidden/>
-              </w:rPr>
-              <w:instrText xml:space="preserve"> PAGEREF _Toc6784689 \h </w:instrText>
-            </w:r>
-            <w:r>
-              <w:rPr>
-                <w:noProof/>
-                <w:webHidden/>
-              </w:rPr>
-            </w:r>
-            <w:r>
-              <w:rPr>
-                <w:noProof/>
-                <w:webHidden/>
-              </w:rPr>
-              <w:fldChar w:fldCharType="separate"/>
-            </w:r>
-            <w:r>
-              <w:rPr>
-                <w:noProof/>
-                <w:webHidden/>
-              </w:rPr>
-              <w:t>22</w:t>
-            </w:r>
-            <w:r>
-              <w:rPr>
-                <w:noProof/>
-                <w:webHidden/>
-              </w:rPr>
-              <w:fldChar w:fldCharType="end"/>
-            </w:r>
-          </w:hyperlink>
-        </w:p>
-        <w:p>
-          <w:pPr>
-            <w:pStyle w:val="TDC3"/>
-            <w:tabs>
-              <w:tab w:val="left" w:pos="880"/>
-              <w:tab w:val="right" w:leader="dot" w:pos="8494"/>
-            </w:tabs>
-            <w:rPr>
-              <w:rFonts w:eastAsiaTheme="minorEastAsia"/>
-              <w:noProof/>
-              <w:lang w:eastAsia="es-AR"/>
-            </w:rPr>
-          </w:pPr>
-          <w:hyperlink w:anchor="_Toc6784690" w:history="1">
-            <w:r>
-              <w:rPr>
-                <w:rStyle w:val="Hipervnculo"/>
-                <w:noProof/>
-              </w:rPr>
-              <w:t>g.</w:t>
-            </w:r>
-            <w:r>
-              <w:rPr>
-                <w:rFonts w:eastAsiaTheme="minorEastAsia"/>
-                <w:noProof/>
-                <w:lang w:eastAsia="es-AR"/>
-              </w:rPr>
-              <w:tab/>
-            </w:r>
-            <w:r>
-              <w:rPr>
-                <w:rStyle w:val="Hipervnculo"/>
-                <w:noProof/>
-              </w:rPr>
-              <w:t>Domingo</w:t>
-            </w:r>
-            <w:r>
-              <w:rPr>
-                <w:noProof/>
-                <w:webHidden/>
-              </w:rPr>
-              <w:tab/>
-            </w:r>
-            <w:r>
-              <w:rPr>
-                <w:noProof/>
-                <w:webHidden/>
-              </w:rPr>
-              <w:fldChar w:fldCharType="begin"/>
-            </w:r>
-            <w:r>
-              <w:rPr>
-                <w:noProof/>
-                <w:webHidden/>
-              </w:rPr>
-              <w:instrText xml:space="preserve"> PAGEREF _Toc6784690 \h </w:instrText>
-            </w:r>
-            <w:r>
-              <w:rPr>
-                <w:noProof/>
-                <w:webHidden/>
-              </w:rPr>
-            </w:r>
-            <w:r>
-              <w:rPr>
-                <w:noProof/>
-                <w:webHidden/>
-              </w:rPr>
-              <w:fldChar w:fldCharType="separate"/>
-            </w:r>
-            <w:r>
-              <w:rPr>
-                <w:noProof/>
-                <w:webHidden/>
-              </w:rPr>
-              <w:t>23</w:t>
-            </w:r>
-            <w:r>
-              <w:rPr>
-                <w:noProof/>
-                <w:webHidden/>
-              </w:rPr>
-              <w:fldChar w:fldCharType="end"/>
-            </w:r>
-          </w:hyperlink>
-        </w:p>
-        <w:p>
-          <w:pPr>
-            <w:pStyle w:val="TDC2"/>
-            <w:tabs>
-              <w:tab w:val="left" w:pos="660"/>
-              <w:tab w:val="right" w:leader="dot" w:pos="8494"/>
-            </w:tabs>
-            <w:rPr>
-              <w:rFonts w:eastAsiaTheme="minorEastAsia"/>
-              <w:noProof/>
-              <w:lang w:eastAsia="es-AR"/>
-            </w:rPr>
-          </w:pPr>
-          <w:hyperlink w:anchor="_Toc6784691" w:history="1">
-            <w:r>
-              <w:rPr>
-                <w:rStyle w:val="Hipervnculo"/>
-                <w:noProof/>
-              </w:rPr>
-              <w:t>6.</w:t>
-            </w:r>
-            <w:r>
-              <w:rPr>
-                <w:rFonts w:eastAsiaTheme="minorEastAsia"/>
-                <w:noProof/>
-                <w:lang w:eastAsia="es-AR"/>
-              </w:rPr>
-              <w:tab/>
-            </w:r>
-            <w:r>
-              <w:rPr>
-                <w:rStyle w:val="Hipervnculo"/>
-                <w:noProof/>
-              </w:rPr>
-              <w:t>Conclusión</w:t>
-            </w:r>
-            <w:r>
-              <w:rPr>
-                <w:noProof/>
-                <w:webHidden/>
-              </w:rPr>
-              <w:tab/>
-            </w:r>
-            <w:r>
-              <w:rPr>
-                <w:noProof/>
-                <w:webHidden/>
-              </w:rPr>
-              <w:fldChar w:fldCharType="begin"/>
-            </w:r>
-            <w:r>
-              <w:rPr>
-                <w:noProof/>
-                <w:webHidden/>
-              </w:rPr>
-              <w:instrText xml:space="preserve"> PAGEREF _Toc6784691 \h </w:instrText>
+              <w:instrText xml:space="preserve"> PAGEREF _Toc6785385 \h </w:instrText>
             </w:r>
             <w:r>
               <w:rPr>
@@ -2683,7 +2728,7 @@
               <w:lang w:eastAsia="es-AR"/>
             </w:rPr>
           </w:pPr>
-          <w:hyperlink w:anchor="_Toc6784692" w:history="1">
+          <w:hyperlink w:anchor="_Toc6785386" w:history="1">
             <w:r>
               <w:rPr>
                 <w:rStyle w:val="Hipervnculo"/>
@@ -2725,7 +2770,7 @@
                 <w:noProof/>
                 <w:webHidden/>
               </w:rPr>
-              <w:instrText xml:space="preserve"> PAGEREF _Toc6784692 \h </w:instrText>
+              <w:instrText xml:space="preserve"> PAGEREF _Toc6785386 \h </w:instrText>
             </w:r>
             <w:r>
               <w:rPr>
@@ -2768,7 +2813,7 @@
               <w:lang w:eastAsia="es-AR"/>
             </w:rPr>
           </w:pPr>
-          <w:hyperlink w:anchor="_Toc6784693" w:history="1">
+          <w:hyperlink w:anchor="_Toc6785387" w:history="1">
             <w:r>
               <w:rPr>
                 <w:rStyle w:val="Hipervnculo"/>
@@ -2795,7 +2840,7 @@
                 <w:noProof/>
                 <w:webHidden/>
               </w:rPr>
-              <w:instrText xml:space="preserve"> PAGEREF _Toc6784693 \h </w:instrText>
+              <w:instrText xml:space="preserve"> PAGEREF _Toc6785387 \h </w:instrText>
             </w:r>
             <w:r>
               <w:rPr>
@@ -2835,7 +2880,7 @@
               <w:lang w:eastAsia="es-AR"/>
             </w:rPr>
           </w:pPr>
-          <w:hyperlink w:anchor="_Toc6784694" w:history="1">
+          <w:hyperlink w:anchor="_Toc6785388" w:history="1">
             <w:r>
               <w:rPr>
                 <w:rStyle w:val="Hipervnculo"/>
@@ -2862,7 +2907,7 @@
                 <w:noProof/>
                 <w:webHidden/>
               </w:rPr>
-              <w:instrText xml:space="preserve"> PAGEREF _Toc6784694 \h </w:instrText>
+              <w:instrText xml:space="preserve"> PAGEREF _Toc6785388 \h </w:instrText>
             </w:r>
             <w:r>
               <w:rPr>
@@ -2918,7 +2963,7 @@
           <w:numId w:val="1"/>
         </w:numPr>
       </w:pPr>
-      <w:bookmarkStart w:id="1" w:name="_Toc6784668"/>
+      <w:bookmarkStart w:id="1" w:name="_Toc6785362"/>
       <w:proofErr w:type="spellStart"/>
       <w:r>
         <w:lastRenderedPageBreak/>
@@ -3091,7 +3136,7 @@
           <w:numId w:val="7"/>
         </w:numPr>
       </w:pPr>
-      <w:bookmarkStart w:id="2" w:name="_Toc6784669"/>
+      <w:bookmarkStart w:id="2" w:name="_Toc6785363"/>
       <w:r>
         <w:t xml:space="preserve">¿Qué es </w:t>
       </w:r>
@@ -3145,17 +3190,15 @@
           <w:numId w:val="7"/>
         </w:numPr>
       </w:pPr>
-      <w:bookmarkStart w:id="3" w:name="_Toc6784670"/>
+      <w:bookmarkStart w:id="3" w:name="_Toc6785364"/>
       <w:r>
         <w:lastRenderedPageBreak/>
-        <w:t xml:space="preserve">Análisis Set de Datos </w:t>
-      </w:r>
-      <w:proofErr w:type="spellStart"/>
-      <w:r>
-        <w:t>Clicks</w:t>
+        <w:t xml:space="preserve">Análisis </w:t>
+      </w:r>
+      <w:r>
+        <w:t>del comportamiento de los usuarios</w:t>
       </w:r>
       <w:bookmarkEnd w:id="3"/>
-      <w:proofErr w:type="spellEnd"/>
     </w:p>
     <w:p>
       <w:pPr>
@@ -3165,7 +3208,7 @@
           <w:numId w:val="8"/>
         </w:numPr>
       </w:pPr>
-      <w:bookmarkStart w:id="4" w:name="_Toc6784671"/>
+      <w:bookmarkStart w:id="4" w:name="_Toc6785365"/>
       <w:r>
         <w:t>Análisis de horarios</w:t>
       </w:r>
@@ -3218,7 +3261,7 @@
             </w:pPr>
             <w:r>
               <w:rPr>
-                <w:lang w:val="es-AR"/>
+                <w:noProof/>
               </w:rPr>
               <w:drawing>
                 <wp:inline distT="0" distB="0" distL="0" distR="0" wp14:anchorId="20EBA82D" wp14:editId="0B9F957A">
@@ -3276,7 +3319,7 @@
             </w:pPr>
             <w:r>
               <w:rPr>
-                <w:lang w:val="es-AR"/>
+                <w:noProof/>
               </w:rPr>
               <w:drawing>
                 <wp:inline distT="0" distB="0" distL="0" distR="0" wp14:anchorId="0436159B" wp14:editId="29E79C33">
@@ -3334,7 +3377,7 @@
             </w:pPr>
             <w:r>
               <w:rPr>
-                <w:lang w:val="es-AR"/>
+                <w:noProof/>
               </w:rPr>
               <w:lastRenderedPageBreak/>
               <w:drawing>
@@ -3393,7 +3436,7 @@
             </w:pPr>
             <w:r>
               <w:rPr>
-                <w:lang w:val="es-AR"/>
+                <w:noProof/>
               </w:rPr>
               <w:drawing>
                 <wp:inline distT="0" distB="0" distL="0" distR="0" wp14:anchorId="794721D1" wp14:editId="38E956D9">
@@ -3451,7 +3494,7 @@
             </w:pPr>
             <w:r>
               <w:rPr>
-                <w:lang w:val="es-AR"/>
+                <w:noProof/>
               </w:rPr>
               <w:lastRenderedPageBreak/>
               <w:drawing>
@@ -3510,7 +3553,7 @@
             </w:pPr>
             <w:r>
               <w:rPr>
-                <w:lang w:val="es-AR"/>
+                <w:noProof/>
               </w:rPr>
               <w:drawing>
                 <wp:inline distT="0" distB="0" distL="0" distR="0" wp14:anchorId="2D01A7EA" wp14:editId="3393770D">
@@ -3568,7 +3611,7 @@
             </w:pPr>
             <w:r>
               <w:rPr>
-                <w:lang w:val="es-AR"/>
+                <w:noProof/>
               </w:rPr>
               <w:lastRenderedPageBreak/>
               <w:drawing>
@@ -3619,7 +3662,7 @@
           <w:numId w:val="8"/>
         </w:numPr>
       </w:pPr>
-      <w:bookmarkStart w:id="5" w:name="_Toc6784672"/>
+      <w:bookmarkStart w:id="5" w:name="_Toc6785366"/>
       <w:r>
         <w:t xml:space="preserve">Cantidad de </w:t>
       </w:r>
@@ -3672,14 +3715,14 @@
       <w:proofErr w:type="spellEnd"/>
       <w:proofErr w:type="gramEnd"/>
       <w:r>
-        <w:t xml:space="preserve"> en la publicidad, obteniendo el siguiente gráfico</w:t>
-      </w:r>
-      <w:r>
-        <w:t>:</w:t>
-      </w:r>
-    </w:p>
-    <w:p>
-      <w:r>
+        <w:t xml:space="preserve"> en la publicidad, obteniendo el siguiente gráfico:</w:t>
+      </w:r>
+    </w:p>
+    <w:p>
+      <w:r>
+        <w:rPr>
+          <w:noProof/>
+        </w:rPr>
         <w:drawing>
           <wp:inline distT="0" distB="0" distL="0" distR="0" wp14:anchorId="297FBAC3" wp14:editId="242C9313">
             <wp:extent cx="4527000" cy="4320000"/>
@@ -3725,7 +3768,7 @@
           <w:numId w:val="8"/>
         </w:numPr>
       </w:pPr>
-      <w:bookmarkStart w:id="6" w:name="_Toc6784673"/>
+      <w:bookmarkStart w:id="6" w:name="_Toc6785367"/>
       <w:proofErr w:type="spellStart"/>
       <w:r>
         <w:lastRenderedPageBreak/>
@@ -3766,6 +3809,9 @@
     </w:p>
     <w:p>
       <w:r>
+        <w:rPr>
+          <w:noProof/>
+        </w:rPr>
         <w:drawing>
           <wp:inline distT="0" distB="0" distL="0" distR="0" wp14:anchorId="557444F1" wp14:editId="6885A7DE">
             <wp:extent cx="5400040" cy="3760391"/>
@@ -3816,6 +3862,9 @@
     </w:p>
     <w:p>
       <w:r>
+        <w:rPr>
+          <w:noProof/>
+        </w:rPr>
         <w:drawing>
           <wp:inline distT="0" distB="0" distL="0" distR="0" wp14:anchorId="2B6DBDD2" wp14:editId="2C17DA29">
             <wp:extent cx="5400040" cy="2924107"/>
@@ -3855,6 +3904,9 @@
     </w:p>
     <w:p>
       <w:r>
+        <w:rPr>
+          <w:noProof/>
+        </w:rPr>
         <w:lastRenderedPageBreak/>
         <w:drawing>
           <wp:inline distT="0" distB="0" distL="0" distR="0" wp14:anchorId="6DA6AFB8" wp14:editId="2EB01AA9">
@@ -3895,6 +3947,9 @@
     </w:p>
     <w:p>
       <w:r>
+        <w:rPr>
+          <w:noProof/>
+        </w:rPr>
         <w:drawing>
           <wp:inline distT="0" distB="0" distL="0" distR="0" wp14:anchorId="36178612" wp14:editId="3F7F3D60">
             <wp:extent cx="5400040" cy="2973198"/>
@@ -3940,7 +3995,7 @@
           <w:numId w:val="8"/>
         </w:numPr>
       </w:pPr>
-      <w:bookmarkStart w:id="7" w:name="_Toc6784674"/>
+      <w:bookmarkStart w:id="7" w:name="_Toc6785368"/>
       <w:r>
         <w:t>Análisis de los usuarios que más aparecen en subasta</w:t>
       </w:r>
@@ -3953,6 +4008,9 @@
     </w:p>
     <w:p>
       <w:r>
+        <w:rPr>
+          <w:noProof/>
+        </w:rPr>
         <w:lastRenderedPageBreak/>
         <w:drawing>
           <wp:inline distT="0" distB="0" distL="0" distR="0" wp14:anchorId="4E80FF5E" wp14:editId="45D188B9">
@@ -3999,7 +4057,7 @@
           <w:numId w:val="8"/>
         </w:numPr>
       </w:pPr>
-      <w:bookmarkStart w:id="8" w:name="_Toc6784675"/>
+      <w:bookmarkStart w:id="8" w:name="_Toc6785369"/>
       <w:r>
         <w:t>Conclusión</w:t>
       </w:r>
@@ -4268,7 +4326,7 @@
           <w:numId w:val="7"/>
         </w:numPr>
       </w:pPr>
-      <w:bookmarkStart w:id="9" w:name="_Toc6784676"/>
+      <w:bookmarkStart w:id="9" w:name="_Toc6785370"/>
       <w:r>
         <w:lastRenderedPageBreak/>
         <w:t xml:space="preserve">Análisis Set de Datos </w:t>
@@ -4294,7 +4352,7 @@
           <w:numId w:val="7"/>
         </w:numPr>
       </w:pPr>
-      <w:bookmarkStart w:id="10" w:name="_Toc6784677"/>
+      <w:bookmarkStart w:id="10" w:name="_Toc6785371"/>
       <w:r>
         <w:lastRenderedPageBreak/>
         <w:t>Análisis</w:t>
@@ -4323,7 +4381,7 @@
           <w:numId w:val="7"/>
         </w:numPr>
       </w:pPr>
-      <w:bookmarkStart w:id="11" w:name="_Toc6784678"/>
+      <w:bookmarkStart w:id="11" w:name="_Toc6785372"/>
       <w:r>
         <w:lastRenderedPageBreak/>
         <w:t xml:space="preserve">Análisis Set de Datos </w:t>
@@ -4352,7 +4410,7 @@
       <w:r>
         <w:t xml:space="preserve"> </w:t>
       </w:r>
-      <w:bookmarkStart w:id="12" w:name="_Toc6784679"/>
+      <w:bookmarkStart w:id="12" w:name="_Toc6785373"/>
       <w:proofErr w:type="spellStart"/>
       <w:r>
         <w:t>Implicit</w:t>
@@ -4772,7 +4830,7 @@
           <w:numId w:val="14"/>
         </w:numPr>
       </w:pPr>
-      <w:bookmarkStart w:id="13" w:name="_Toc6784680"/>
+      <w:bookmarkStart w:id="13" w:name="_Toc6785374"/>
       <w:proofErr w:type="spellStart"/>
       <w:r>
         <w:lastRenderedPageBreak/>
@@ -4904,7 +4962,7 @@
           <w:numId w:val="14"/>
         </w:numPr>
       </w:pPr>
-      <w:bookmarkStart w:id="14" w:name="_Toc6784681"/>
+      <w:bookmarkStart w:id="14" w:name="_Toc6785375"/>
       <w:proofErr w:type="spellStart"/>
       <w:r>
         <w:lastRenderedPageBreak/>
@@ -5039,7 +5097,7 @@
           <w:numId w:val="14"/>
         </w:numPr>
       </w:pPr>
-      <w:bookmarkStart w:id="15" w:name="_Toc6784682"/>
+      <w:bookmarkStart w:id="15" w:name="_Toc6785376"/>
       <w:r>
         <w:t>Instalación por Sistemas Operativos</w:t>
       </w:r>
@@ -5263,7 +5321,7 @@
           <w:numId w:val="14"/>
         </w:numPr>
       </w:pPr>
-      <w:bookmarkStart w:id="16" w:name="_Toc6784683"/>
+      <w:bookmarkStart w:id="16" w:name="_Toc6785377"/>
       <w:r>
         <w:lastRenderedPageBreak/>
         <w:t>Instalaciones por día</w:t>
@@ -5396,7 +5454,7 @@
           <w:numId w:val="14"/>
         </w:numPr>
       </w:pPr>
-      <w:bookmarkStart w:id="17" w:name="_Toc6784684"/>
+      <w:bookmarkStart w:id="17" w:name="_Toc6785378"/>
       <w:r>
         <w:t>Lunes</w:t>
       </w:r>
@@ -5453,7 +5511,7 @@
           <w:numId w:val="14"/>
         </w:numPr>
       </w:pPr>
-      <w:bookmarkStart w:id="18" w:name="_Toc6784685"/>
+      <w:bookmarkStart w:id="18" w:name="_Toc6785379"/>
       <w:r>
         <w:lastRenderedPageBreak/>
         <w:t>Martes</w:t>
@@ -5545,7 +5603,7 @@
           <w:numId w:val="14"/>
         </w:numPr>
       </w:pPr>
-      <w:bookmarkStart w:id="19" w:name="_Toc6784686"/>
+      <w:bookmarkStart w:id="19" w:name="_Toc6785380"/>
       <w:r>
         <w:lastRenderedPageBreak/>
         <w:t>Miércoles</w:t>
@@ -5616,7 +5674,7 @@
           <w:numId w:val="14"/>
         </w:numPr>
       </w:pPr>
-      <w:bookmarkStart w:id="20" w:name="_Toc6784687"/>
+      <w:bookmarkStart w:id="20" w:name="_Toc6785381"/>
       <w:r>
         <w:t>Jueves</w:t>
       </w:r>
@@ -5674,7 +5732,7 @@
           <w:numId w:val="14"/>
         </w:numPr>
       </w:pPr>
-      <w:bookmarkStart w:id="21" w:name="_Toc6784688"/>
+      <w:bookmarkStart w:id="21" w:name="_Toc6785382"/>
       <w:r>
         <w:lastRenderedPageBreak/>
         <w:t>Viernes</w:t>
@@ -5732,7 +5790,7 @@
           <w:numId w:val="14"/>
         </w:numPr>
       </w:pPr>
-      <w:bookmarkStart w:id="22" w:name="_Toc6784689"/>
+      <w:bookmarkStart w:id="22" w:name="_Toc6785383"/>
       <w:r>
         <w:t>Sábado</w:t>
       </w:r>
@@ -5792,7 +5850,7 @@
           <w:numId w:val="14"/>
         </w:numPr>
       </w:pPr>
-      <w:bookmarkStart w:id="23" w:name="_Toc6784690"/>
+      <w:bookmarkStart w:id="23" w:name="_Toc6785384"/>
       <w:r>
         <w:lastRenderedPageBreak/>
         <w:t>Domingo</w:t>
@@ -5856,7 +5914,7 @@
           <w:numId w:val="14"/>
         </w:numPr>
       </w:pPr>
-      <w:bookmarkStart w:id="24" w:name="_Toc6784691"/>
+      <w:bookmarkStart w:id="24" w:name="_Toc6785385"/>
       <w:r>
         <w:t>Conclusión</w:t>
       </w:r>
@@ -5914,7 +5972,7 @@
           <w:numId w:val="7"/>
         </w:numPr>
       </w:pPr>
-      <w:bookmarkStart w:id="25" w:name="_Toc6784692"/>
+      <w:bookmarkStart w:id="25" w:name="_Toc6785386"/>
       <w:r>
         <w:lastRenderedPageBreak/>
         <w:t>Análisis sospechoso</w:t>
@@ -5969,6 +6027,9 @@
         <w:jc w:val="both"/>
       </w:pPr>
       <w:r>
+        <w:rPr>
+          <w:noProof/>
+        </w:rPr>
         <w:drawing>
           <wp:inline distT="0" distB="0" distL="0" distR="0" wp14:anchorId="5AB88855" wp14:editId="745308FB">
             <wp:extent cx="5937250" cy="4262755"/>
@@ -6011,7 +6072,7 @@
         <w:pStyle w:val="Ttulo2"/>
         <w:ind w:left="360"/>
       </w:pPr>
-      <w:bookmarkStart w:id="26" w:name="_Toc6784693"/>
+      <w:bookmarkStart w:id="26" w:name="_Toc6785387"/>
       <w:r>
         <w:t xml:space="preserve">6.1. </w:t>
       </w:r>
@@ -6022,10 +6083,7 @@
     </w:p>
     <w:p>
       <w:r>
-        <w:t xml:space="preserve">En </w:t>
-      </w:r>
-      <w:r>
-        <w:t xml:space="preserve">la industria parece haber un fraude por redireccionamiento de ID de usuario. Resulta sospechoso que se repitan tantas veces la misma </w:t>
+        <w:t xml:space="preserve">En la industria parece haber un fraude por redireccionamiento de ID de usuario. Resulta sospechoso que se repitan tantas veces la misma </w:t>
       </w:r>
       <w:proofErr w:type="gramStart"/>
       <w:r>
@@ -6046,7 +6104,7 @@
       <w:pPr>
         <w:pStyle w:val="Ttulo1"/>
       </w:pPr>
-      <w:bookmarkStart w:id="27" w:name="_Toc6784694"/>
+      <w:bookmarkStart w:id="27" w:name="_Toc6785388"/>
       <w:r>
         <w:lastRenderedPageBreak/>
         <w:t>7</w:t>
@@ -7865,7 +7923,7 @@
     <w:lsdException w:name="Table Web 2" w:semiHidden="1" w:unhideWhenUsed="1"/>
     <w:lsdException w:name="Table Web 3" w:semiHidden="1" w:unhideWhenUsed="1"/>
     <w:lsdException w:name="Balloon Text" w:semiHidden="1" w:unhideWhenUsed="1"/>
-    <w:lsdException w:name="Table Grid" w:semiHidden="1" w:uiPriority="59" w:unhideWhenUsed="1"/>
+    <w:lsdException w:name="Table Grid" w:uiPriority="59"/>
     <w:lsdException w:name="Table Theme" w:semiHidden="1" w:unhideWhenUsed="1"/>
     <w:lsdException w:name="Placeholder Text" w:semiHidden="1"/>
     <w:lsdException w:name="No Spacing" w:uiPriority="1" w:qFormat="1"/>
@@ -8852,7 +8910,7 @@
 </file>
 
 <file path=customXml/itemProps1.xml><?xml version="1.0" encoding="utf-8"?>
-<ds:datastoreItem xmlns:ds="http://schemas.openxmlformats.org/officeDocument/2006/customXml" ds:itemID="{88E840C3-1F69-4CEB-BB3D-1D837DFCF1D6}">
+<ds:datastoreItem xmlns:ds="http://schemas.openxmlformats.org/officeDocument/2006/customXml" ds:itemID="{3539B98D-27B9-435B-B88C-44743B2AD112}">
   <ds:schemaRefs>
     <ds:schemaRef ds:uri="http://schemas.openxmlformats.org/officeDocument/2006/bibliography"/>
   </ds:schemaRefs>

</xml_diff>